<commit_message>
Fixed Вход button in login page
</commit_message>
<xml_diff>
--- a/User stories with acceptance criteria/Nanny user registration.docx
+++ b/User stories with acceptance criteria/Nanny user registration.docx
@@ -56,15 +56,7 @@
           <w:sz w:val="26"/>
           <w:szCs w:val="26"/>
         </w:rPr>
-        <w:t xml:space="preserve">Functional </w:t>
-      </w:r>
-      <w:proofErr w:type="gramStart"/>
-      <w:r>
-        <w:rPr>
-          <w:sz w:val="26"/>
-          <w:szCs w:val="26"/>
-        </w:rPr>
-        <w:t>Criteria</w:t>
+        <w:t>Functional Criteria</w:t>
       </w:r>
       <w:r>
         <w:rPr>
@@ -81,7 +73,6 @@
         </w:rPr>
         <w:t>:</w:t>
       </w:r>
-      <w:proofErr w:type="gramEnd"/>
     </w:p>
     <w:p>
       <w:r>
@@ -117,15 +108,7 @@
         </w:numPr>
       </w:pPr>
       <w:r>
-        <w:t xml:space="preserve">The nanny must choose from the existing </w:t>
-      </w:r>
-      <w:proofErr w:type="gramStart"/>
-      <w:r>
-        <w:t>towns</w:t>
-      </w:r>
-      <w:proofErr w:type="gramEnd"/>
-      <w:r>
-        <w:t xml:space="preserve"> drop-down menu</w:t>
+        <w:t>The nanny must choose from the existing towns drop-down menu</w:t>
       </w:r>
       <w:r>
         <w:t>.</w:t>
@@ -140,62 +123,26 @@
         </w:numPr>
       </w:pPr>
       <w:r>
-        <w:t>The nanny must enter district which must contain from 2 up to 20 alphabetical symbols inclusive</w:t>
-      </w:r>
-      <w:r>
-        <w:t>.</w:t>
-      </w:r>
-    </w:p>
-    <w:p>
-      <w:pPr>
-        <w:pStyle w:val="ListParagraph"/>
-        <w:numPr>
-          <w:ilvl w:val="0"/>
-          <w:numId w:val="1"/>
-        </w:numPr>
-      </w:pPr>
-      <w:r>
-        <w:t>The nanny must enter street name which must contain from 2 up to 20 alphabetical and/or numerical symbols inclusive</w:t>
-      </w:r>
-      <w:r>
-        <w:t>.</w:t>
-      </w:r>
-    </w:p>
-    <w:p>
-      <w:pPr>
-        <w:pStyle w:val="ListParagraph"/>
-        <w:numPr>
-          <w:ilvl w:val="0"/>
-          <w:numId w:val="1"/>
-        </w:numPr>
-      </w:pPr>
-      <w:r>
-        <w:t>The nanny must enter street number which must contain from 1 up to 3 numerical symbols inclusive</w:t>
-      </w:r>
-      <w:r>
-        <w:t>.</w:t>
-      </w:r>
-    </w:p>
-    <w:p>
-      <w:pPr>
-        <w:pStyle w:val="ListParagraph"/>
-        <w:numPr>
-          <w:ilvl w:val="0"/>
-          <w:numId w:val="1"/>
-        </w:numPr>
-      </w:pPr>
-      <w:r>
-        <w:t>The nanny must enter building number which must contain from 1 up to 6 alphabetical and/or numerical symbols inclusive</w:t>
-      </w:r>
-      <w:r>
-        <w:t>.</w:t>
-      </w:r>
-    </w:p>
-    <w:p>
+        <w:t xml:space="preserve">The nanny must enter </w:t>
+      </w:r>
+      <w:r>
+        <w:t>address</w:t>
+      </w:r>
+      <w:r>
+        <w:t xml:space="preserve"> which must contain </w:t>
+      </w:r>
+      <w:r>
+        <w:t>at least one symbol and up to 255 inclusive</w:t>
+      </w:r>
+    </w:p>
+    <w:p>
+      <w:r>
+        <w:t>The nanny must enter phone number containing from 5 up to 10 numerical symbols inclusive (if the phone number is not GSM the u</w:t>
+      </w:r>
       <w:bookmarkStart w:id="0" w:name="_GoBack"/>
       <w:bookmarkEnd w:id="0"/>
       <w:r>
-        <w:t>The nanny must enter phone number containing from 5 up to 10 numerical symbols inclusive (if the phone number is not GSM the user must enter the specific region digits followed by the phone digits with no white spaces in between)</w:t>
+        <w:t>ser must enter the specific region digits followed by the phone digits with no white spaces in between)</w:t>
       </w:r>
       <w:r>
         <w:t>.</w:t>
@@ -250,16 +197,11 @@
     </w:p>
     <w:p>
       <w:r>
-        <w:t>The nanny could choose “Able to work outside of hometown” (optional</w:t>
-      </w:r>
-      <w:proofErr w:type="gramStart"/>
-      <w:r>
-        <w:t xml:space="preserve">) </w:t>
-      </w:r>
-      <w:r>
-        <w:t>.</w:t>
-      </w:r>
-      <w:proofErr w:type="gramEnd"/>
+        <w:t xml:space="preserve">The nanny could choose “Able to work outside of hometown” (optional) </w:t>
+      </w:r>
+      <w:r>
+        <w:t>.</w:t>
+      </w:r>
     </w:p>
     <w:p>
       <w:r>
@@ -345,21 +287,7 @@
         <w:rPr>
           <w:lang w:val="bg-BG"/>
         </w:rPr>
-        <w:t xml:space="preserve"> “Регистрацията беше </w:t>
-      </w:r>
-      <w:proofErr w:type="gramStart"/>
-      <w:r>
-        <w:rPr>
-          <w:lang w:val="bg-BG"/>
-        </w:rPr>
-        <w:t>успешна !</w:t>
-      </w:r>
-      <w:proofErr w:type="gramEnd"/>
-      <w:r>
-        <w:rPr>
-          <w:lang w:val="bg-BG"/>
-        </w:rPr>
-        <w:t>“</w:t>
+        <w:t xml:space="preserve"> “Регистрацията беше успешна !“</w:t>
       </w:r>
       <w:r>
         <w:t>.</w:t>

</xml_diff>